<commit_message>
Add Philemon and Hebrews Ch1
</commit_message>
<xml_diff>
--- a/Philemon.docx
+++ b/Philemon.docx
@@ -13,6 +13,573 @@
           <w:lang w:val="en-US"/>
         </w:rPr>
         <w:t>Philemon Ch1</w:t>
+      </w:r>
+    </w:p>
+    <w:p>
+      <w:pPr>
+        <w:rPr>
+          <w:lang w:val="en-US"/>
+        </w:rPr>
+      </w:pPr>
+    </w:p>
+    <w:p>
+      <w:pPr>
+        <w:pStyle w:val="ListParagraph"/>
+        <w:numPr>
+          <w:ilvl w:val="0"/>
+          <w:numId w:val="1"/>
+        </w:numPr>
+        <w:rPr>
+          <w:lang w:val="en-US"/>
+        </w:rPr>
+      </w:pPr>
+      <w:r>
+        <w:rPr>
+          <w:lang w:val="en-US"/>
+        </w:rPr>
+        <w:t xml:space="preserve">Paul, a prisoner of Jesus Christ, and Timothy our brother, unto Philemon our dearly beloved, and </w:t>
+      </w:r>
+      <w:proofErr w:type="spellStart"/>
+      <w:r>
+        <w:rPr>
+          <w:lang w:val="en-US"/>
+        </w:rPr>
+        <w:t>fellowlabourer</w:t>
+      </w:r>
+      <w:proofErr w:type="spellEnd"/>
+      <w:r>
+        <w:rPr>
+          <w:lang w:val="en-US"/>
+        </w:rPr>
+        <w:t>,</w:t>
+      </w:r>
+    </w:p>
+    <w:p>
+      <w:pPr>
+        <w:pStyle w:val="ListParagraph"/>
+        <w:numPr>
+          <w:ilvl w:val="0"/>
+          <w:numId w:val="1"/>
+        </w:numPr>
+        <w:rPr>
+          <w:lang w:val="en-US"/>
+        </w:rPr>
+      </w:pPr>
+      <w:r>
+        <w:rPr>
+          <w:lang w:val="en-US"/>
+        </w:rPr>
+        <w:t xml:space="preserve">And to our beloved </w:t>
+      </w:r>
+      <w:proofErr w:type="spellStart"/>
+      <w:r>
+        <w:rPr>
+          <w:lang w:val="en-US"/>
+        </w:rPr>
+        <w:t>Apphia</w:t>
+      </w:r>
+      <w:proofErr w:type="spellEnd"/>
+      <w:r>
+        <w:rPr>
+          <w:lang w:val="en-US"/>
+        </w:rPr>
+        <w:t xml:space="preserve">, and </w:t>
+      </w:r>
+      <w:proofErr w:type="spellStart"/>
+      <w:r>
+        <w:rPr>
+          <w:lang w:val="en-US"/>
+        </w:rPr>
+        <w:t>Archippus</w:t>
+      </w:r>
+      <w:proofErr w:type="spellEnd"/>
+      <w:r>
+        <w:rPr>
+          <w:lang w:val="en-US"/>
+        </w:rPr>
+        <w:t xml:space="preserve"> our </w:t>
+      </w:r>
+      <w:proofErr w:type="spellStart"/>
+      <w:r>
+        <w:rPr>
+          <w:lang w:val="en-US"/>
+        </w:rPr>
+        <w:t>fellowsoldier</w:t>
+      </w:r>
+      <w:proofErr w:type="spellEnd"/>
+      <w:r>
+        <w:rPr>
+          <w:lang w:val="en-US"/>
+        </w:rPr>
+        <w:t>, and to the church in thy house:</w:t>
+      </w:r>
+    </w:p>
+    <w:p>
+      <w:pPr>
+        <w:pStyle w:val="ListParagraph"/>
+        <w:numPr>
+          <w:ilvl w:val="0"/>
+          <w:numId w:val="1"/>
+        </w:numPr>
+        <w:rPr>
+          <w:lang w:val="en-US"/>
+        </w:rPr>
+      </w:pPr>
+      <w:r>
+        <w:rPr>
+          <w:lang w:val="en-US"/>
+        </w:rPr>
+        <w:t>Grace to you, and peace, from God our Father and the Lord Jesus Christ.</w:t>
+      </w:r>
+    </w:p>
+    <w:p>
+      <w:pPr>
+        <w:pStyle w:val="ListParagraph"/>
+        <w:numPr>
+          <w:ilvl w:val="0"/>
+          <w:numId w:val="1"/>
+        </w:numPr>
+        <w:rPr>
+          <w:lang w:val="en-US"/>
+        </w:rPr>
+      </w:pPr>
+      <w:r>
+        <w:rPr>
+          <w:lang w:val="en-US"/>
+        </w:rPr>
+        <w:t>I think my God, making mention of thee always in my prayers,</w:t>
+      </w:r>
+    </w:p>
+    <w:p>
+      <w:pPr>
+        <w:pStyle w:val="ListParagraph"/>
+        <w:numPr>
+          <w:ilvl w:val="0"/>
+          <w:numId w:val="1"/>
+        </w:numPr>
+        <w:rPr>
+          <w:lang w:val="en-US"/>
+        </w:rPr>
+      </w:pPr>
+      <w:r>
+        <w:rPr>
+          <w:lang w:val="en-US"/>
+        </w:rPr>
+        <w:t>Hearing of thy love and faith, which thou hast toward the Lord Jesus, and toward all saints;</w:t>
+      </w:r>
+    </w:p>
+    <w:p>
+      <w:pPr>
+        <w:pStyle w:val="ListParagraph"/>
+        <w:numPr>
+          <w:ilvl w:val="0"/>
+          <w:numId w:val="1"/>
+        </w:numPr>
+        <w:rPr>
+          <w:lang w:val="en-US"/>
+        </w:rPr>
+      </w:pPr>
+      <w:r>
+        <w:rPr>
+          <w:lang w:val="en-US"/>
+        </w:rPr>
+        <w:t>That the communication of thy faith may become effectual by the acknowledging of every good thing which is in you in Christ Jesus.</w:t>
+      </w:r>
+    </w:p>
+    <w:p>
+      <w:pPr>
+        <w:pStyle w:val="ListParagraph"/>
+        <w:numPr>
+          <w:ilvl w:val="0"/>
+          <w:numId w:val="1"/>
+        </w:numPr>
+        <w:rPr>
+          <w:lang w:val="en-US"/>
+        </w:rPr>
+      </w:pPr>
+      <w:r>
+        <w:rPr>
+          <w:lang w:val="en-US"/>
+        </w:rPr>
+        <w:t>For we have great joy and consolation in thy love, because the bowels of the saints are refreshed by thee, brother.</w:t>
+      </w:r>
+    </w:p>
+    <w:p>
+      <w:pPr>
+        <w:pStyle w:val="ListParagraph"/>
+        <w:numPr>
+          <w:ilvl w:val="0"/>
+          <w:numId w:val="1"/>
+        </w:numPr>
+        <w:rPr>
+          <w:lang w:val="en-US"/>
+        </w:rPr>
+      </w:pPr>
+      <w:r>
+        <w:rPr>
+          <w:lang w:val="en-US"/>
+        </w:rPr>
+        <w:t>Wherefore, though I might be much bold in Christ to enjoin thee that which is convenient,</w:t>
+      </w:r>
+    </w:p>
+    <w:p>
+      <w:pPr>
+        <w:pStyle w:val="ListParagraph"/>
+        <w:numPr>
+          <w:ilvl w:val="0"/>
+          <w:numId w:val="1"/>
+        </w:numPr>
+        <w:rPr>
+          <w:lang w:val="en-US"/>
+        </w:rPr>
+      </w:pPr>
+      <w:r>
+        <w:rPr>
+          <w:lang w:val="en-US"/>
+        </w:rPr>
+        <w:t xml:space="preserve">Yet for love’s sake I rather beseech thee, being such </w:t>
+      </w:r>
+      <w:proofErr w:type="gramStart"/>
+      <w:r>
+        <w:rPr>
+          <w:lang w:val="en-US"/>
+        </w:rPr>
+        <w:t>an</w:t>
+      </w:r>
+      <w:proofErr w:type="gramEnd"/>
+      <w:r>
+        <w:rPr>
+          <w:lang w:val="en-US"/>
+        </w:rPr>
+        <w:t xml:space="preserve"> one as Paul the aged, and now also a prisoner of Jesus Christ.</w:t>
+      </w:r>
+    </w:p>
+    <w:p>
+      <w:pPr>
+        <w:pStyle w:val="ListParagraph"/>
+        <w:numPr>
+          <w:ilvl w:val="0"/>
+          <w:numId w:val="1"/>
+        </w:numPr>
+        <w:rPr>
+          <w:lang w:val="en-US"/>
+        </w:rPr>
+      </w:pPr>
+      <w:r>
+        <w:rPr>
+          <w:lang w:val="en-US"/>
+        </w:rPr>
+        <w:t>I beseech thee for my son Onesimus, whom I have begotten in my bonds:</w:t>
+      </w:r>
+    </w:p>
+    <w:p>
+      <w:pPr>
+        <w:pStyle w:val="ListParagraph"/>
+        <w:numPr>
+          <w:ilvl w:val="0"/>
+          <w:numId w:val="1"/>
+        </w:numPr>
+        <w:rPr>
+          <w:lang w:val="en-US"/>
+        </w:rPr>
+      </w:pPr>
+      <w:r>
+        <w:rPr>
+          <w:lang w:val="en-US"/>
+        </w:rPr>
+        <w:t>Which in time past was to thee unprofitable. But now profitable to thee and to me:</w:t>
+      </w:r>
+    </w:p>
+    <w:p>
+      <w:pPr>
+        <w:pStyle w:val="ListParagraph"/>
+        <w:numPr>
+          <w:ilvl w:val="0"/>
+          <w:numId w:val="1"/>
+        </w:numPr>
+        <w:rPr>
+          <w:lang w:val="en-US"/>
+        </w:rPr>
+      </w:pPr>
+      <w:r>
+        <w:rPr>
+          <w:lang w:val="en-US"/>
+        </w:rPr>
+        <w:t>Whom I have sent again: thou therefore receive him, that is, mine own bowels:</w:t>
+      </w:r>
+    </w:p>
+    <w:p>
+      <w:pPr>
+        <w:pStyle w:val="ListParagraph"/>
+        <w:numPr>
+          <w:ilvl w:val="0"/>
+          <w:numId w:val="1"/>
+        </w:numPr>
+        <w:rPr>
+          <w:lang w:val="en-US"/>
+        </w:rPr>
+      </w:pPr>
+      <w:r>
+        <w:rPr>
+          <w:lang w:val="en-US"/>
+        </w:rPr>
+        <w:t>Whom I would have retained with me, that in thy stead he might have ministered unto me in the bonds of the go</w:t>
+      </w:r>
+      <w:r>
+        <w:rPr>
+          <w:lang w:val="en-US"/>
+        </w:rPr>
+        <w:t>sp</w:t>
+      </w:r>
+      <w:r>
+        <w:rPr>
+          <w:lang w:val="en-US"/>
+        </w:rPr>
+        <w:t>el:</w:t>
+      </w:r>
+    </w:p>
+    <w:p>
+      <w:pPr>
+        <w:pStyle w:val="ListParagraph"/>
+        <w:numPr>
+          <w:ilvl w:val="0"/>
+          <w:numId w:val="1"/>
+        </w:numPr>
+        <w:rPr>
+          <w:lang w:val="en-US"/>
+        </w:rPr>
+      </w:pPr>
+      <w:r>
+        <w:rPr>
+          <w:lang w:val="en-US"/>
+        </w:rPr>
+        <w:t>But without thy mind would I do nothing; that thy benefit should not be as it were of necessity, but willingly.</w:t>
+      </w:r>
+    </w:p>
+    <w:p>
+      <w:pPr>
+        <w:pStyle w:val="ListParagraph"/>
+        <w:numPr>
+          <w:ilvl w:val="0"/>
+          <w:numId w:val="1"/>
+        </w:numPr>
+        <w:rPr>
+          <w:lang w:val="en-US"/>
+        </w:rPr>
+      </w:pPr>
+      <w:r>
+        <w:rPr>
+          <w:lang w:val="en-US"/>
+        </w:rPr>
+        <w:t>For perhaps he therefore departed for a season, that thou shouldest receive him forever;</w:t>
+      </w:r>
+    </w:p>
+    <w:p>
+      <w:pPr>
+        <w:pStyle w:val="ListParagraph"/>
+        <w:numPr>
+          <w:ilvl w:val="0"/>
+          <w:numId w:val="1"/>
+        </w:numPr>
+        <w:rPr>
+          <w:lang w:val="en-US"/>
+        </w:rPr>
+      </w:pPr>
+      <w:r>
+        <w:rPr>
+          <w:lang w:val="en-US"/>
+        </w:rPr>
+        <w:t>Not now as a servant, but above a servant, a brother beloved, especially to me, but how much more unto thee, both in the flesh and in the Lord?</w:t>
+      </w:r>
+    </w:p>
+    <w:p>
+      <w:pPr>
+        <w:pStyle w:val="ListParagraph"/>
+        <w:numPr>
+          <w:ilvl w:val="0"/>
+          <w:numId w:val="1"/>
+        </w:numPr>
+        <w:rPr>
+          <w:lang w:val="en-US"/>
+        </w:rPr>
+      </w:pPr>
+      <w:r>
+        <w:rPr>
+          <w:lang w:val="en-US"/>
+        </w:rPr>
+        <w:t>If thou count me therefore a partner, receive him as myself.</w:t>
+      </w:r>
+    </w:p>
+    <w:p>
+      <w:pPr>
+        <w:pStyle w:val="ListParagraph"/>
+        <w:numPr>
+          <w:ilvl w:val="0"/>
+          <w:numId w:val="1"/>
+        </w:numPr>
+        <w:rPr>
+          <w:lang w:val="en-US"/>
+        </w:rPr>
+      </w:pPr>
+      <w:r>
+        <w:rPr>
+          <w:lang w:val="en-US"/>
+        </w:rPr>
+        <w:t xml:space="preserve">If he hath wronged thee, or </w:t>
+      </w:r>
+      <w:proofErr w:type="spellStart"/>
+      <w:r>
+        <w:rPr>
+          <w:lang w:val="en-US"/>
+        </w:rPr>
+        <w:t>oweth</w:t>
+      </w:r>
+      <w:proofErr w:type="spellEnd"/>
+      <w:r>
+        <w:rPr>
+          <w:lang w:val="en-US"/>
+        </w:rPr>
+        <w:t xml:space="preserve"> thee aught, put that on mine account;</w:t>
+      </w:r>
+    </w:p>
+    <w:p>
+      <w:pPr>
+        <w:pStyle w:val="ListParagraph"/>
+        <w:numPr>
+          <w:ilvl w:val="0"/>
+          <w:numId w:val="1"/>
+        </w:numPr>
+        <w:rPr>
+          <w:lang w:val="en-US"/>
+        </w:rPr>
+      </w:pPr>
+      <w:r>
+        <w:rPr>
+          <w:lang w:val="en-US"/>
+        </w:rPr>
+        <w:t xml:space="preserve">I Paul have written it with mine own hand, I will repay it: albeit I do not say to thee how thou </w:t>
+      </w:r>
+      <w:proofErr w:type="spellStart"/>
+      <w:r>
+        <w:rPr>
+          <w:lang w:val="en-US"/>
+        </w:rPr>
+        <w:t>owest</w:t>
+      </w:r>
+      <w:proofErr w:type="spellEnd"/>
+      <w:r>
+        <w:rPr>
+          <w:lang w:val="en-US"/>
+        </w:rPr>
+        <w:t xml:space="preserve"> unto me even thine own self besides.</w:t>
+      </w:r>
+    </w:p>
+    <w:p>
+      <w:pPr>
+        <w:pStyle w:val="ListParagraph"/>
+        <w:numPr>
+          <w:ilvl w:val="0"/>
+          <w:numId w:val="1"/>
+        </w:numPr>
+        <w:rPr>
+          <w:lang w:val="en-US"/>
+        </w:rPr>
+      </w:pPr>
+      <w:r>
+        <w:rPr>
+          <w:lang w:val="en-US"/>
+        </w:rPr>
+        <w:t>Yea, brother, let me have joy of thee in the Lord: refresh my bowels in the Lord.</w:t>
+      </w:r>
+    </w:p>
+    <w:p>
+      <w:pPr>
+        <w:pStyle w:val="ListParagraph"/>
+        <w:numPr>
+          <w:ilvl w:val="0"/>
+          <w:numId w:val="1"/>
+        </w:numPr>
+        <w:rPr>
+          <w:lang w:val="en-US"/>
+        </w:rPr>
+      </w:pPr>
+      <w:r>
+        <w:rPr>
+          <w:lang w:val="en-US"/>
+        </w:rPr>
+        <w:t>Having confidence in thy obedience I wrote unto thee, knowing that thou wilt also do more than I say.</w:t>
+      </w:r>
+    </w:p>
+    <w:p>
+      <w:pPr>
+        <w:pStyle w:val="ListParagraph"/>
+        <w:numPr>
+          <w:ilvl w:val="0"/>
+          <w:numId w:val="1"/>
+        </w:numPr>
+        <w:rPr>
+          <w:lang w:val="en-US"/>
+        </w:rPr>
+      </w:pPr>
+      <w:r>
+        <w:rPr>
+          <w:lang w:val="en-US"/>
+        </w:rPr>
+        <w:t>But withal prepare me also a lodging: for I trust that through your prayers I shall be given unto you.</w:t>
+      </w:r>
+    </w:p>
+    <w:p>
+      <w:pPr>
+        <w:pStyle w:val="ListParagraph"/>
+        <w:numPr>
+          <w:ilvl w:val="0"/>
+          <w:numId w:val="1"/>
+        </w:numPr>
+        <w:rPr>
+          <w:lang w:val="en-US"/>
+        </w:rPr>
+      </w:pPr>
+      <w:r>
+        <w:rPr>
+          <w:lang w:val="en-US"/>
+        </w:rPr>
+        <w:t>There salute thee Epaphras, my fellow prisoner in Christ Jesus;</w:t>
+      </w:r>
+    </w:p>
+    <w:p>
+      <w:pPr>
+        <w:pStyle w:val="ListParagraph"/>
+        <w:numPr>
+          <w:ilvl w:val="0"/>
+          <w:numId w:val="1"/>
+        </w:numPr>
+        <w:rPr>
+          <w:lang w:val="en-US"/>
+        </w:rPr>
+      </w:pPr>
+      <w:r>
+        <w:rPr>
+          <w:lang w:val="en-US"/>
+        </w:rPr>
+        <w:t>Mark, Aristarchus, Demas, Luke, my fellow laborers.</w:t>
+      </w:r>
+    </w:p>
+    <w:p>
+      <w:pPr>
+        <w:pStyle w:val="ListParagraph"/>
+        <w:numPr>
+          <w:ilvl w:val="0"/>
+          <w:numId w:val="1"/>
+        </w:numPr>
+        <w:rPr>
+          <w:lang w:val="en-US"/>
+        </w:rPr>
+      </w:pPr>
+      <w:r>
+        <w:rPr>
+          <w:lang w:val="en-US"/>
+        </w:rPr>
+        <w:t>The grace of our Lord Jesus Christ be with your spirit. Amen.</w:t>
       </w:r>
       <w:bookmarkStart w:id="0" w:name="_GoBack"/>
       <w:bookmarkEnd w:id="0"/>
@@ -25,6 +592,103 @@
     </w:sectPr>
   </w:body>
 </w:document>
+</file>
+
+<file path=word/numbering.xml><?xml version="1.0" encoding="utf-8"?>
+<w:numbering xmlns:wpc="http://schemas.microsoft.com/office/word/2010/wordprocessingCanvas" xmlns:cx="http://schemas.microsoft.com/office/drawing/2014/chartex" xmlns:cx1="http://schemas.microsoft.com/office/drawing/2015/9/8/chartex" xmlns:cx2="http://schemas.microsoft.com/office/drawing/2015/10/21/chartex" xmlns:cx3="http://schemas.microsoft.com/office/drawing/2016/5/9/chartex" xmlns:cx4="http://schemas.microsoft.com/office/drawing/2016/5/10/chartex" xmlns:cx5="http://schemas.microsoft.com/office/drawing/2016/5/11/chartex" xmlns:cx6="http://schemas.microsoft.com/office/drawing/2016/5/12/chartex" xmlns:cx7="http://schemas.microsoft.com/office/drawing/2016/5/13/chartex" xmlns:cx8="http://schemas.microsoft.com/office/drawing/2016/5/14/chartex" xmlns:mc="http://schemas.openxmlformats.org/markup-compatibility/2006" xmlns:aink="http://schemas.microsoft.com/office/drawing/2016/ink" xmlns:am3d="http://schemas.microsoft.com/office/drawing/2017/model3d" xmlns:o="urn:schemas-microsoft-com:office:office" xmlns:r="http://schemas.openxmlformats.org/officeDocument/2006/relationships" xmlns:m="http://schemas.openxmlformats.org/officeDocument/2006/math" xmlns:v="urn:schemas-microsoft-com:vml" xmlns:wp14="http://schemas.microsoft.com/office/word/2010/wordprocessingDrawing" xmlns:wp="http://schemas.openxmlformats.org/drawingml/2006/wordprocessingDrawing" xmlns:w10="urn:schemas-microsoft-com:office:word" xmlns:w="http://schemas.openxmlformats.org/wordprocessingml/2006/main" xmlns:w14="http://schemas.microsoft.com/office/word/2010/wordml" xmlns:w15="http://schemas.microsoft.com/office/word/2012/wordml" xmlns:w16cid="http://schemas.microsoft.com/office/word/2016/wordml/cid" xmlns:w16se="http://schemas.microsoft.com/office/word/2015/wordml/symex" xmlns:wpg="http://schemas.microsoft.com/office/word/2010/wordprocessingGroup" xmlns:wpi="http://schemas.microsoft.com/office/word/2010/wordprocessingInk" xmlns:wne="http://schemas.microsoft.com/office/word/2006/wordml" xmlns:wps="http://schemas.microsoft.com/office/word/2010/wordprocessingShape" mc:Ignorable="w14 w15 w16se w16cid wp14">
+  <w:abstractNum w:abstractNumId="0" w15:restartNumberingAfterBreak="0">
+    <w:nsid w:val="47100012"/>
+    <w:multiLevelType w:val="hybridMultilevel"/>
+    <w:tmpl w:val="F8522834"/>
+    <w:lvl w:ilvl="0" w:tplc="0809000F">
+      <w:start w:val="1"/>
+      <w:numFmt w:val="decimal"/>
+      <w:lvlText w:val="%1."/>
+      <w:lvlJc w:val="left"/>
+      <w:pPr>
+        <w:ind w:left="720" w:hanging="360"/>
+      </w:pPr>
+      <w:rPr>
+        <w:rFonts w:hint="default"/>
+      </w:rPr>
+    </w:lvl>
+    <w:lvl w:ilvl="1" w:tplc="08090019" w:tentative="1">
+      <w:start w:val="1"/>
+      <w:numFmt w:val="lowerLetter"/>
+      <w:lvlText w:val="%2."/>
+      <w:lvlJc w:val="left"/>
+      <w:pPr>
+        <w:ind w:left="1440" w:hanging="360"/>
+      </w:pPr>
+    </w:lvl>
+    <w:lvl w:ilvl="2" w:tplc="0809001B" w:tentative="1">
+      <w:start w:val="1"/>
+      <w:numFmt w:val="lowerRoman"/>
+      <w:lvlText w:val="%3."/>
+      <w:lvlJc w:val="right"/>
+      <w:pPr>
+        <w:ind w:left="2160" w:hanging="180"/>
+      </w:pPr>
+    </w:lvl>
+    <w:lvl w:ilvl="3" w:tplc="0809000F" w:tentative="1">
+      <w:start w:val="1"/>
+      <w:numFmt w:val="decimal"/>
+      <w:lvlText w:val="%4."/>
+      <w:lvlJc w:val="left"/>
+      <w:pPr>
+        <w:ind w:left="2880" w:hanging="360"/>
+      </w:pPr>
+    </w:lvl>
+    <w:lvl w:ilvl="4" w:tplc="08090019" w:tentative="1">
+      <w:start w:val="1"/>
+      <w:numFmt w:val="lowerLetter"/>
+      <w:lvlText w:val="%5."/>
+      <w:lvlJc w:val="left"/>
+      <w:pPr>
+        <w:ind w:left="3600" w:hanging="360"/>
+      </w:pPr>
+    </w:lvl>
+    <w:lvl w:ilvl="5" w:tplc="0809001B" w:tentative="1">
+      <w:start w:val="1"/>
+      <w:numFmt w:val="lowerRoman"/>
+      <w:lvlText w:val="%6."/>
+      <w:lvlJc w:val="right"/>
+      <w:pPr>
+        <w:ind w:left="4320" w:hanging="180"/>
+      </w:pPr>
+    </w:lvl>
+    <w:lvl w:ilvl="6" w:tplc="0809000F" w:tentative="1">
+      <w:start w:val="1"/>
+      <w:numFmt w:val="decimal"/>
+      <w:lvlText w:val="%7."/>
+      <w:lvlJc w:val="left"/>
+      <w:pPr>
+        <w:ind w:left="5040" w:hanging="360"/>
+      </w:pPr>
+    </w:lvl>
+    <w:lvl w:ilvl="7" w:tplc="08090019" w:tentative="1">
+      <w:start w:val="1"/>
+      <w:numFmt w:val="lowerLetter"/>
+      <w:lvlText w:val="%8."/>
+      <w:lvlJc w:val="left"/>
+      <w:pPr>
+        <w:ind w:left="5760" w:hanging="360"/>
+      </w:pPr>
+    </w:lvl>
+    <w:lvl w:ilvl="8" w:tplc="0809001B" w:tentative="1">
+      <w:start w:val="1"/>
+      <w:numFmt w:val="lowerRoman"/>
+      <w:lvlText w:val="%9."/>
+      <w:lvlJc w:val="right"/>
+      <w:pPr>
+        <w:ind w:left="6480" w:hanging="180"/>
+      </w:pPr>
+    </w:lvl>
+  </w:abstractNum>
+  <w:num w:numId="1">
+    <w:abstractNumId w:val="0"/>
+  </w:num>
+</w:numbering>
 </file>
 
 <file path=word/styles.xml><?xml version="1.0" encoding="utf-8"?>
@@ -449,6 +1113,17 @@
     <w:semiHidden/>
     <w:unhideWhenUsed/>
   </w:style>
+  <w:style w:type="paragraph" w:styleId="ListParagraph">
+    <w:name w:val="List Paragraph"/>
+    <w:basedOn w:val="Normal"/>
+    <w:uiPriority w:val="34"/>
+    <w:qFormat/>
+    <w:rsid w:val="00D270D4"/>
+    <w:pPr>
+      <w:ind w:left="720"/>
+      <w:contextualSpacing/>
+    </w:pPr>
+  </w:style>
 </w:styles>
 </file>
 

</xml_diff>